<commit_message>
update women in swe paper
</commit_message>
<xml_diff>
--- a/Science and Technology/edit/women-in-software-engineering.docx
+++ b/Science and Technology/edit/women-in-software-engineering.docx
@@ -33,23 +33,109 @@
           <w:sz w:val="20"/>
           <w:szCs w:val="20"/>
         </w:rPr>
-        <w:t>One of the reasons I love Software Engineering is because it’s so meritocratic</w:t>
-      </w:r>
-      <w:r>
-        <w:rPr>
-          <w:color w:val="000000" w:themeColor="text1"/>
-          <w:sz w:val="20"/>
-          <w:szCs w:val="20"/>
-        </w:rPr>
-        <w:t>.</w:t>
-      </w:r>
-      <w:r>
-        <w:rPr>
-          <w:color w:val="000000" w:themeColor="text1"/>
-          <w:sz w:val="20"/>
-          <w:szCs w:val="20"/>
-        </w:rPr>
-        <w:t xml:space="preserve"> For a discipline to be meritocratic, it </w:t>
+        <w:t xml:space="preserve">If you ask any experienced Software Engineer to list the 10 most influential people in the field, women will just appear in the list: Barbara </w:t>
+      </w:r>
+      <w:proofErr w:type="spellStart"/>
+      <w:r>
+        <w:rPr>
+          <w:color w:val="000000" w:themeColor="text1"/>
+          <w:sz w:val="20"/>
+          <w:szCs w:val="20"/>
+        </w:rPr>
+        <w:t>Liskov</w:t>
+      </w:r>
+      <w:proofErr w:type="spellEnd"/>
+      <w:r>
+        <w:rPr>
+          <w:color w:val="000000" w:themeColor="text1"/>
+          <w:sz w:val="20"/>
+          <w:szCs w:val="20"/>
+        </w:rPr>
+        <w:t xml:space="preserve">; </w:t>
+      </w:r>
+      <w:r>
+        <w:rPr>
+          <w:color w:val="000000" w:themeColor="text1"/>
+          <w:sz w:val="20"/>
+          <w:szCs w:val="20"/>
+        </w:rPr>
+        <w:t>Adele Goldberg</w:t>
+      </w:r>
+      <w:r>
+        <w:rPr>
+          <w:color w:val="000000" w:themeColor="text1"/>
+          <w:sz w:val="20"/>
+          <w:szCs w:val="20"/>
+        </w:rPr>
+        <w:t>; Grace Hopper. The first programmer was a woman: Ada Lovelace. Programming is a discipline founded by a woman; how many other disciplines can you say that about? Women don’t make the list because they’re women who happened to become great Software Engineers; they’re there because they’re great Software Engineers who happened to be women.</w:t>
+      </w:r>
+    </w:p>
+    <w:p>
+      <w:pPr>
+        <w:rPr>
+          <w:color w:val="000000" w:themeColor="text1"/>
+          <w:sz w:val="20"/>
+          <w:szCs w:val="20"/>
+        </w:rPr>
+      </w:pPr>
+    </w:p>
+    <w:p>
+      <w:pPr>
+        <w:rPr>
+          <w:color w:val="000000" w:themeColor="text1"/>
+          <w:sz w:val="20"/>
+          <w:szCs w:val="20"/>
+        </w:rPr>
+      </w:pPr>
+      <w:r>
+        <w:rPr>
+          <w:color w:val="000000" w:themeColor="text1"/>
+          <w:sz w:val="20"/>
+          <w:szCs w:val="20"/>
+        </w:rPr>
+        <w:t xml:space="preserve">So how does this happen? For one thing, Software Engineering is an unbelievably </w:t>
+      </w:r>
+      <w:r>
+        <w:rPr>
+          <w:color w:val="000000" w:themeColor="text1"/>
+          <w:sz w:val="20"/>
+          <w:szCs w:val="20"/>
+        </w:rPr>
+        <w:t>meritocratic</w:t>
+      </w:r>
+      <w:r>
+        <w:rPr>
+          <w:color w:val="000000" w:themeColor="text1"/>
+          <w:sz w:val="20"/>
+          <w:szCs w:val="20"/>
+        </w:rPr>
+        <w:t xml:space="preserve"> discipline </w:t>
+      </w:r>
+    </w:p>
+    <w:p>
+      <w:pPr>
+        <w:rPr>
+          <w:color w:val="000000" w:themeColor="text1"/>
+          <w:sz w:val="20"/>
+          <w:szCs w:val="20"/>
+        </w:rPr>
+      </w:pPr>
+    </w:p>
+    <w:p>
+      <w:pPr>
+        <w:rPr>
+          <w:color w:val="000000" w:themeColor="text1"/>
+          <w:sz w:val="20"/>
+          <w:szCs w:val="20"/>
+        </w:rPr>
+      </w:pPr>
+      <w:r>
+        <w:rPr>
+          <w:color w:val="000000" w:themeColor="text1"/>
+          <w:sz w:val="20"/>
+          <w:szCs w:val="20"/>
+        </w:rPr>
+        <w:t xml:space="preserve">For a discipline to be meritocratic, it </w:t>
       </w:r>
       <w:r>
         <w:rPr>
@@ -423,397 +509,8 @@
           <w:sz w:val="20"/>
           <w:szCs w:val="20"/>
         </w:rPr>
-        <w:t xml:space="preserve">slower or less reliable because of a personal aversion they have against a person or a group. Even if that’s not true, the idea that someone would relegate themselves to a lifetime of “loading” screens out of spite is too funny to get mad over. </w:t>
-      </w:r>
-    </w:p>
-    <w:p>
-      <w:pPr>
-        <w:rPr>
-          <w:color w:val="000000" w:themeColor="text1"/>
-          <w:sz w:val="20"/>
-          <w:szCs w:val="20"/>
-        </w:rPr>
-      </w:pPr>
-    </w:p>
-    <w:p>
-      <w:pPr>
-        <w:rPr>
-          <w:color w:val="000000" w:themeColor="text1"/>
-          <w:sz w:val="20"/>
-          <w:szCs w:val="20"/>
-        </w:rPr>
-      </w:pPr>
-      <w:r>
-        <w:rPr>
-          <w:color w:val="000000" w:themeColor="text1"/>
-          <w:sz w:val="20"/>
-          <w:szCs w:val="20"/>
-        </w:rPr>
-        <w:t xml:space="preserve">These things manifest some </w:t>
-      </w:r>
-      <w:proofErr w:type="gramStart"/>
-      <w:r>
-        <w:rPr>
-          <w:color w:val="000000" w:themeColor="text1"/>
-          <w:sz w:val="20"/>
-          <w:szCs w:val="20"/>
-        </w:rPr>
-        <w:t>really interesting</w:t>
-      </w:r>
-      <w:proofErr w:type="gramEnd"/>
-      <w:r>
-        <w:rPr>
-          <w:color w:val="000000" w:themeColor="text1"/>
-          <w:sz w:val="20"/>
-          <w:szCs w:val="20"/>
-        </w:rPr>
-        <w:t xml:space="preserve"> outcomes. </w:t>
-      </w:r>
-      <w:r>
-        <w:rPr>
-          <w:color w:val="000000" w:themeColor="text1"/>
-          <w:sz w:val="20"/>
-          <w:szCs w:val="20"/>
-        </w:rPr>
-        <w:t>The pace of innovation is one. Another is that</w:t>
-      </w:r>
-      <w:r>
-        <w:rPr>
-          <w:color w:val="000000" w:themeColor="text1"/>
-          <w:sz w:val="20"/>
-          <w:szCs w:val="20"/>
-        </w:rPr>
-        <w:t xml:space="preserve"> there</w:t>
-      </w:r>
-      <w:r>
-        <w:rPr>
-          <w:color w:val="000000" w:themeColor="text1"/>
-          <w:sz w:val="20"/>
-          <w:szCs w:val="20"/>
-        </w:rPr>
-        <w:t xml:space="preserve">’s </w:t>
-      </w:r>
-      <w:r>
-        <w:rPr>
-          <w:i/>
-          <w:iCs/>
-          <w:color w:val="000000" w:themeColor="text1"/>
-          <w:sz w:val="20"/>
-          <w:szCs w:val="20"/>
-        </w:rPr>
-        <w:t>a lot</w:t>
-      </w:r>
-      <w:r>
-        <w:rPr>
-          <w:color w:val="000000" w:themeColor="text1"/>
-          <w:sz w:val="20"/>
-          <w:szCs w:val="20"/>
-        </w:rPr>
-        <w:t xml:space="preserve"> of women that</w:t>
-      </w:r>
-      <w:r>
-        <w:rPr>
-          <w:color w:val="000000" w:themeColor="text1"/>
-          <w:sz w:val="20"/>
-          <w:szCs w:val="20"/>
-        </w:rPr>
-        <w:t xml:space="preserve">’ve </w:t>
-      </w:r>
-      <w:r>
-        <w:rPr>
-          <w:color w:val="000000" w:themeColor="text1"/>
-          <w:sz w:val="20"/>
-          <w:szCs w:val="20"/>
-        </w:rPr>
-        <w:t xml:space="preserve">made significant contributions to shape the discipline into what it is today. </w:t>
-      </w:r>
-    </w:p>
-    <w:p>
-      <w:pPr>
-        <w:rPr>
-          <w:color w:val="000000" w:themeColor="text1"/>
-          <w:sz w:val="20"/>
-          <w:szCs w:val="20"/>
-        </w:rPr>
-      </w:pPr>
-    </w:p>
-    <w:p>
-      <w:pPr>
-        <w:rPr>
-          <w:color w:val="000000" w:themeColor="text1"/>
-          <w:sz w:val="20"/>
-          <w:szCs w:val="20"/>
-        </w:rPr>
-      </w:pPr>
-      <w:r>
-        <w:rPr>
-          <w:color w:val="000000" w:themeColor="text1"/>
-          <w:sz w:val="20"/>
-          <w:szCs w:val="20"/>
-        </w:rPr>
-        <w:t>If you ask any experienced Software Engineer to list the 10 most influential people in the field, women will just appear in the list</w:t>
-      </w:r>
-      <w:r>
-        <w:rPr>
-          <w:color w:val="000000" w:themeColor="text1"/>
-          <w:sz w:val="20"/>
-          <w:szCs w:val="20"/>
-        </w:rPr>
-        <w:t xml:space="preserve">: </w:t>
-      </w:r>
-      <w:r>
-        <w:rPr>
-          <w:color w:val="000000" w:themeColor="text1"/>
-          <w:sz w:val="20"/>
-          <w:szCs w:val="20"/>
-        </w:rPr>
-        <w:t xml:space="preserve">Barbara </w:t>
-      </w:r>
-      <w:proofErr w:type="spellStart"/>
-      <w:r>
-        <w:rPr>
-          <w:color w:val="000000" w:themeColor="text1"/>
-          <w:sz w:val="20"/>
-          <w:szCs w:val="20"/>
-        </w:rPr>
-        <w:t>Liskov</w:t>
-      </w:r>
-      <w:proofErr w:type="spellEnd"/>
-      <w:r>
-        <w:rPr>
-          <w:color w:val="000000" w:themeColor="text1"/>
-          <w:sz w:val="20"/>
-          <w:szCs w:val="20"/>
-        </w:rPr>
-        <w:t xml:space="preserve">; </w:t>
-      </w:r>
-      <w:r>
-        <w:rPr>
-          <w:color w:val="000000" w:themeColor="text1"/>
-          <w:sz w:val="20"/>
-          <w:szCs w:val="20"/>
-        </w:rPr>
-        <w:t>Adele Goldberg</w:t>
-      </w:r>
-      <w:r>
-        <w:rPr>
-          <w:color w:val="000000" w:themeColor="text1"/>
-          <w:sz w:val="20"/>
-          <w:szCs w:val="20"/>
-        </w:rPr>
-        <w:t xml:space="preserve">; </w:t>
-      </w:r>
-      <w:r>
-        <w:rPr>
-          <w:color w:val="000000" w:themeColor="text1"/>
-          <w:sz w:val="20"/>
-          <w:szCs w:val="20"/>
-        </w:rPr>
-        <w:t>Grace Hopper. The first programmer was a woman: Ada Lovelace.</w:t>
-      </w:r>
-      <w:r>
-        <w:rPr>
-          <w:color w:val="000000" w:themeColor="text1"/>
-          <w:sz w:val="20"/>
-          <w:szCs w:val="20"/>
-        </w:rPr>
-        <w:t xml:space="preserve"> </w:t>
-      </w:r>
-      <w:r>
-        <w:rPr>
-          <w:color w:val="000000" w:themeColor="text1"/>
-          <w:sz w:val="20"/>
-          <w:szCs w:val="20"/>
-        </w:rPr>
-        <w:t>P</w:t>
-      </w:r>
-      <w:r>
-        <w:rPr>
-          <w:color w:val="000000" w:themeColor="text1"/>
-          <w:sz w:val="20"/>
-          <w:szCs w:val="20"/>
-        </w:rPr>
-        <w:t>rogramm</w:t>
-      </w:r>
-      <w:r>
-        <w:rPr>
-          <w:color w:val="000000" w:themeColor="text1"/>
-          <w:sz w:val="20"/>
-          <w:szCs w:val="20"/>
-        </w:rPr>
-        <w:t xml:space="preserve">ing </w:t>
-      </w:r>
-      <w:r>
-        <w:rPr>
-          <w:color w:val="000000" w:themeColor="text1"/>
-          <w:sz w:val="20"/>
-          <w:szCs w:val="20"/>
-        </w:rPr>
-        <w:t>is a discipline founded by</w:t>
-      </w:r>
-      <w:r>
-        <w:rPr>
-          <w:color w:val="000000" w:themeColor="text1"/>
-          <w:sz w:val="20"/>
-          <w:szCs w:val="20"/>
-        </w:rPr>
-        <w:t xml:space="preserve"> a woman; </w:t>
-      </w:r>
-      <w:r>
-        <w:rPr>
-          <w:color w:val="000000" w:themeColor="text1"/>
-          <w:sz w:val="20"/>
-          <w:szCs w:val="20"/>
-        </w:rPr>
-        <w:t>how many other disciplines</w:t>
-      </w:r>
-      <w:r>
-        <w:rPr>
-          <w:color w:val="000000" w:themeColor="text1"/>
-          <w:sz w:val="20"/>
-          <w:szCs w:val="20"/>
-        </w:rPr>
-        <w:t xml:space="preserve"> can </w:t>
-      </w:r>
-      <w:r>
-        <w:rPr>
-          <w:color w:val="000000" w:themeColor="text1"/>
-          <w:sz w:val="20"/>
-          <w:szCs w:val="20"/>
-        </w:rPr>
-        <w:t>you say that about</w:t>
-      </w:r>
-      <w:r>
-        <w:rPr>
-          <w:color w:val="000000" w:themeColor="text1"/>
-          <w:sz w:val="20"/>
-          <w:szCs w:val="20"/>
-        </w:rPr>
-        <w:t xml:space="preserve">? </w:t>
-      </w:r>
-      <w:r>
-        <w:rPr>
-          <w:color w:val="000000" w:themeColor="text1"/>
-          <w:sz w:val="20"/>
-          <w:szCs w:val="20"/>
-        </w:rPr>
-        <w:t>Women don’t make the list because they’re</w:t>
-      </w:r>
-      <w:r>
-        <w:rPr>
-          <w:color w:val="000000" w:themeColor="text1"/>
-          <w:sz w:val="20"/>
-          <w:szCs w:val="20"/>
-        </w:rPr>
-        <w:t xml:space="preserve"> women who happened to become great Software Engineers; the</w:t>
-      </w:r>
-      <w:r>
-        <w:rPr>
-          <w:color w:val="000000" w:themeColor="text1"/>
-          <w:sz w:val="20"/>
-          <w:szCs w:val="20"/>
-        </w:rPr>
-        <w:t xml:space="preserve">y’re </w:t>
-      </w:r>
-      <w:r>
-        <w:rPr>
-          <w:color w:val="000000" w:themeColor="text1"/>
-          <w:sz w:val="20"/>
-          <w:szCs w:val="20"/>
-        </w:rPr>
-        <w:t>there because they</w:t>
-      </w:r>
-      <w:r>
-        <w:rPr>
-          <w:color w:val="000000" w:themeColor="text1"/>
-          <w:sz w:val="20"/>
-          <w:szCs w:val="20"/>
-        </w:rPr>
-        <w:t>’</w:t>
-      </w:r>
-      <w:r>
-        <w:rPr>
-          <w:color w:val="000000" w:themeColor="text1"/>
-          <w:sz w:val="20"/>
-          <w:szCs w:val="20"/>
-        </w:rPr>
-        <w:t xml:space="preserve">re </w:t>
-      </w:r>
-      <w:r>
-        <w:rPr>
-          <w:color w:val="000000" w:themeColor="text1"/>
-          <w:sz w:val="20"/>
-          <w:szCs w:val="20"/>
-        </w:rPr>
-        <w:t>great Software Engineers who happened to be women.</w:t>
-      </w:r>
-    </w:p>
-    <w:p>
-      <w:pPr>
-        <w:rPr>
-          <w:color w:val="000000" w:themeColor="text1"/>
-          <w:sz w:val="20"/>
-          <w:szCs w:val="20"/>
-        </w:rPr>
-      </w:pPr>
-    </w:p>
-    <w:p>
-      <w:pPr>
-        <w:rPr>
-          <w:color w:val="000000" w:themeColor="text1"/>
-          <w:sz w:val="20"/>
-          <w:szCs w:val="20"/>
-        </w:rPr>
-      </w:pPr>
-      <w:r>
-        <w:rPr>
-          <w:color w:val="000000" w:themeColor="text1"/>
-          <w:sz w:val="20"/>
-          <w:szCs w:val="20"/>
-        </w:rPr>
-        <w:t>W</w:t>
-      </w:r>
-      <w:r>
-        <w:rPr>
-          <w:color w:val="000000" w:themeColor="text1"/>
-          <w:sz w:val="20"/>
-          <w:szCs w:val="20"/>
-        </w:rPr>
-        <w:t xml:space="preserve">e </w:t>
-      </w:r>
-      <w:r>
-        <w:rPr>
-          <w:color w:val="000000" w:themeColor="text1"/>
-          <w:sz w:val="20"/>
-          <w:szCs w:val="20"/>
-        </w:rPr>
-        <w:t>all benefit from</w:t>
-      </w:r>
-      <w:r>
-        <w:rPr>
-          <w:color w:val="000000" w:themeColor="text1"/>
-          <w:sz w:val="20"/>
-          <w:szCs w:val="20"/>
-        </w:rPr>
-        <w:t xml:space="preserve"> meritocracies</w:t>
-      </w:r>
-      <w:r>
-        <w:rPr>
-          <w:color w:val="000000" w:themeColor="text1"/>
-          <w:sz w:val="20"/>
-          <w:szCs w:val="20"/>
-        </w:rPr>
-        <w:t xml:space="preserve">. </w:t>
-      </w:r>
-    </w:p>
-    <w:p>
-      <w:pPr>
-        <w:rPr>
-          <w:color w:val="000000" w:themeColor="text1"/>
-          <w:sz w:val="20"/>
-          <w:szCs w:val="20"/>
-        </w:rPr>
-      </w:pPr>
+        <w:t>slower or less reliable because of a personal aversion they have against a person or a group. Even if that’s not true, the idea that someone would relegate themselves to a lifetime of “loading” screens out of spite is too funny to get mad over.</w:t>
+      </w:r>
     </w:p>
     <w:p>
       <w:pPr>

</xml_diff>